<commit_message>
making write csv in the completion
</commit_message>
<xml_diff>
--- a/Documentation.docx
+++ b/Documentation.docx
@@ -48,7 +48,15 @@
         </w:numPr>
       </w:pPr>
       <w:r>
-        <w:t>900,000,000 SET Events take 3 hours to parse in Xplorer (only 7 mins out of ~25mins)</w:t>
+        <w:t xml:space="preserve">900,000,000 SET Events take 3 hours to parse in </w:t>
+      </w:r>
+      <w:proofErr w:type="spellStart"/>
+      <w:r>
+        <w:t>Xplorer</w:t>
+      </w:r>
+      <w:proofErr w:type="spellEnd"/>
+      <w:r>
+        <w:t xml:space="preserve"> (only 7 mins out of ~25mins)</w:t>
       </w:r>
     </w:p>
     <w:p>
@@ -60,7 +68,15 @@
         </w:numPr>
       </w:pPr>
       <w:r>
-        <w:t>Filter on xplorer also takes 1hr to take 35% of that 900,000,00</w:t>
+        <w:t xml:space="preserve">Filter on </w:t>
+      </w:r>
+      <w:proofErr w:type="spellStart"/>
+      <w:r>
+        <w:t>xplorer</w:t>
+      </w:r>
+      <w:proofErr w:type="spellEnd"/>
+      <w:r>
+        <w:t xml:space="preserve"> also takes 1hr to take 35% of that 900,000,00</w:t>
       </w:r>
     </w:p>
     <w:p>
@@ -93,6 +109,30 @@
     <w:p>
       <w:pPr>
         <w:pStyle w:val="NoSpacing"/>
+        <w:numPr>
+          <w:ilvl w:val="0"/>
+          <w:numId w:val="1"/>
+        </w:numPr>
+      </w:pPr>
+      <w:r>
+        <w:t>500,000 SET events proceed over 15 seconds</w:t>
+      </w:r>
+    </w:p>
+    <w:p>
+      <w:pPr>
+        <w:pStyle w:val="NoSpacing"/>
+        <w:numPr>
+          <w:ilvl w:val="0"/>
+          <w:numId w:val="1"/>
+        </w:numPr>
+      </w:pPr>
+      <w:r>
+        <w:t>10,000,000 set events in 40 secs on python script</w:t>
+      </w:r>
+    </w:p>
+    <w:p>
+      <w:pPr>
+        <w:pStyle w:val="NoSpacing"/>
       </w:pPr>
       <w:r>
         <w:t>Solutions:</w:t>
@@ -107,8 +147,21 @@
         </w:numPr>
       </w:pPr>
       <w:r>
-        <w:t>CLI Xplorer instead of GUI Xplorer</w:t>
-      </w:r>
+        <w:t xml:space="preserve">CLI </w:t>
+      </w:r>
+      <w:proofErr w:type="spellStart"/>
+      <w:r>
+        <w:t>Xplorer</w:t>
+      </w:r>
+      <w:proofErr w:type="spellEnd"/>
+      <w:r>
+        <w:t xml:space="preserve"> instead of GUI </w:t>
+      </w:r>
+      <w:proofErr w:type="spellStart"/>
+      <w:r>
+        <w:t>Xplorer</w:t>
+      </w:r>
+      <w:proofErr w:type="spellEnd"/>
     </w:p>
     <w:p>
       <w:pPr>
@@ -145,9 +198,11 @@
       <w:r>
         <w:t xml:space="preserve"> </w:t>
       </w:r>
+      <w:proofErr w:type="spellStart"/>
       <w:r>
         <w:t>cmd</w:t>
       </w:r>
+      <w:proofErr w:type="spellEnd"/>
       <w:r>
         <w:t xml:space="preserve"> received</w:t>
       </w:r>
@@ -168,44 +223,85 @@
         <w:pStyle w:val="NoSpacing"/>
       </w:pPr>
       <w:r>
-        <w:t xml:space="preserve">2. </w:t>
-      </w:r>
-      <w:r>
-        <w:t>FE: API HA FW Pop &lt;HA QID|Cmd Idx|QSize&gt; use cmd index to find</w:t>
-      </w:r>
-    </w:p>
-    <w:p>
-      <w:pPr>
-        <w:pStyle w:val="NoSpacing"/>
-      </w:pPr>
-      <w:r>
-        <w:t xml:space="preserve">3. </w:t>
-      </w:r>
-      <w:r>
-        <w:t>FTL: HRF: Start Handle Flow (FFLBA-| sector offset| cnt| *HIMCmdIdx - host) use cmd index to find</w:t>
-      </w:r>
-    </w:p>
-    <w:p>
-      <w:pPr>
-        <w:pStyle w:val="NoSpacing"/>
-      </w:pPr>
-      <w:r>
-        <w:t xml:space="preserve">4. </w:t>
-      </w:r>
-      <w:r>
-        <w:t xml:space="preserve">FTL: HRF: Start translate (FFLBA-) </w:t>
+        <w:t xml:space="preserve">2. FE: API HA FW Pop &lt;HA </w:t>
+      </w:r>
+      <w:proofErr w:type="spellStart"/>
+      <w:r>
+        <w:t>QID|Cmd</w:t>
+      </w:r>
+      <w:proofErr w:type="spellEnd"/>
+      <w:r>
+        <w:t xml:space="preserve"> </w:t>
+      </w:r>
+      <w:proofErr w:type="spellStart"/>
+      <w:r>
+        <w:t>Idx|QSize</w:t>
+      </w:r>
+      <w:proofErr w:type="spellEnd"/>
+      <w:r>
+        <w:t xml:space="preserve">&gt; use </w:t>
+      </w:r>
+      <w:proofErr w:type="spellStart"/>
+      <w:r>
+        <w:t>cmd</w:t>
+      </w:r>
+      <w:proofErr w:type="spellEnd"/>
+      <w:r>
+        <w:t xml:space="preserve"> index to find</w:t>
+      </w:r>
+    </w:p>
+    <w:p>
+      <w:pPr>
+        <w:pStyle w:val="NoSpacing"/>
+      </w:pPr>
+      <w:r>
+        <w:t xml:space="preserve">3. FTL: HRF: Start Handle Flow (FFLBA-| sector offset| </w:t>
+      </w:r>
+      <w:proofErr w:type="spellStart"/>
+      <w:r>
+        <w:t>cnt</w:t>
+      </w:r>
+      <w:proofErr w:type="spellEnd"/>
+      <w:r>
+        <w:t>| *</w:t>
+      </w:r>
+      <w:proofErr w:type="spellStart"/>
+      <w:r>
+        <w:t>HIMCmdIdx</w:t>
+      </w:r>
+      <w:proofErr w:type="spellEnd"/>
+      <w:r>
+        <w:t xml:space="preserve"> - host) use </w:t>
+      </w:r>
+      <w:proofErr w:type="spellStart"/>
+      <w:r>
+        <w:t>cmd</w:t>
+      </w:r>
+      <w:proofErr w:type="spellEnd"/>
+      <w:r>
+        <w:t xml:space="preserve"> index to find</w:t>
+      </w:r>
+    </w:p>
+    <w:p>
+      <w:pPr>
+        <w:pStyle w:val="NoSpacing"/>
+      </w:pPr>
+      <w:r>
+        <w:t xml:space="preserve">4. FTL: HRF: Start </w:t>
+      </w:r>
+      <w:proofErr w:type="gramStart"/>
+      <w:r>
+        <w:t>translate</w:t>
+      </w:r>
+      <w:proofErr w:type="gramEnd"/>
+      <w:r>
+        <w:t xml:space="preserve"> (FFLBA-) </w:t>
       </w:r>
       <w:r>
         <w:rPr>
           <w:highlight w:val="yellow"/>
         </w:rPr>
-        <w:t>USE</w:t>
-      </w:r>
-      <w:r>
-        <w:rPr>
-          <w:highlight w:val="yellow"/>
-        </w:rPr>
-        <w:t xml:space="preserve"> FFLBA NOW</w:t>
+        <w:t>USE FFLBA NOW</w:t>
       </w:r>
       <w:r>
         <w:t xml:space="preserve"> </w:t>
@@ -216,10 +312,31 @@
         <w:pStyle w:val="NoSpacing"/>
       </w:pPr>
       <w:r>
-        <w:t xml:space="preserve">5. (if happens) </w:t>
-      </w:r>
-      <w:r>
-        <w:t>FTL: HRF: Flow suspend (FFLBA-| Ctxt-| *HIMCmdIdx - host read only) when suspended the ctxt comes</w:t>
+        <w:t xml:space="preserve">5. (if happens) FTL: HRF: Flow suspend (FFLBA-| </w:t>
+      </w:r>
+      <w:proofErr w:type="spellStart"/>
+      <w:r>
+        <w:t>Ctxt</w:t>
+      </w:r>
+      <w:proofErr w:type="spellEnd"/>
+      <w:r>
+        <w:t>-| *</w:t>
+      </w:r>
+      <w:proofErr w:type="spellStart"/>
+      <w:r>
+        <w:t>HIMCmdIdx</w:t>
+      </w:r>
+      <w:proofErr w:type="spellEnd"/>
+      <w:r>
+        <w:t xml:space="preserve"> - host read only) when suspended the </w:t>
+      </w:r>
+      <w:proofErr w:type="spellStart"/>
+      <w:r>
+        <w:t>ctxt</w:t>
+      </w:r>
+      <w:proofErr w:type="spellEnd"/>
+      <w:r>
+        <w:t xml:space="preserve"> comes</w:t>
       </w:r>
     </w:p>
     <w:p>
@@ -228,7 +345,15 @@
         <w:ind w:left="720"/>
       </w:pPr>
       <w:r>
-        <w:t>FTL: HRF: Flow resume (Ctxt-)</w:t>
+        <w:t>FTL: HRF: Flow resume (</w:t>
+      </w:r>
+      <w:proofErr w:type="spellStart"/>
+      <w:r>
+        <w:t>Ctxt</w:t>
+      </w:r>
+      <w:proofErr w:type="spellEnd"/>
+      <w:r>
+        <w:t>-)</w:t>
       </w:r>
     </w:p>
     <w:p>
@@ -237,7 +362,15 @@
         <w:ind w:left="720"/>
       </w:pPr>
       <w:r>
-        <w:t>FTL: HRF: Start translate (FFLBA-) still using FFLBA</w:t>
+        <w:t xml:space="preserve">FTL: HRF: Start </w:t>
+      </w:r>
+      <w:proofErr w:type="gramStart"/>
+      <w:r>
+        <w:t>translate</w:t>
+      </w:r>
+      <w:proofErr w:type="gramEnd"/>
+      <w:r>
+        <w:t xml:space="preserve"> (FFLBA-) still using FFLBA</w:t>
       </w:r>
     </w:p>
     <w:p>
@@ -246,7 +379,15 @@
         <w:ind w:left="720"/>
       </w:pPr>
       <w:r>
-        <w:t>Flow and start happen at the same second</w:t>
+        <w:t xml:space="preserve">Flow and start </w:t>
+      </w:r>
+      <w:proofErr w:type="gramStart"/>
+      <w:r>
+        <w:t>happen</w:t>
+      </w:r>
+      <w:proofErr w:type="gramEnd"/>
+      <w:r>
+        <w:t xml:space="preserve"> at the same second</w:t>
       </w:r>
     </w:p>
     <w:p>
@@ -255,7 +396,23 @@
         <w:ind w:left="720"/>
       </w:pPr>
       <w:r>
-        <w:t>FTL: HRF: Flow suspend (FFLBA-| Ctxt-| *HIMCmdIdx - host read only)</w:t>
+        <w:t xml:space="preserve">FTL: HRF: Flow suspend (FFLBA-| </w:t>
+      </w:r>
+      <w:proofErr w:type="spellStart"/>
+      <w:r>
+        <w:t>Ctxt</w:t>
+      </w:r>
+      <w:proofErr w:type="spellEnd"/>
+      <w:r>
+        <w:t>-| *</w:t>
+      </w:r>
+      <w:proofErr w:type="spellStart"/>
+      <w:r>
+        <w:t>HIMCmdIdx</w:t>
+      </w:r>
+      <w:proofErr w:type="spellEnd"/>
+      <w:r>
+        <w:t xml:space="preserve"> - host read only)</w:t>
       </w:r>
     </w:p>
     <w:p>
@@ -264,7 +421,15 @@
         <w:ind w:left="720"/>
       </w:pPr>
       <w:r>
-        <w:t>FTL: HRF: Flow resume (Ctxt-)</w:t>
+        <w:t>FTL: HRF: Flow resume (</w:t>
+      </w:r>
+      <w:proofErr w:type="spellStart"/>
+      <w:r>
+        <w:t>Ctxt</w:t>
+      </w:r>
+      <w:proofErr w:type="spellEnd"/>
+      <w:r>
+        <w:t>-)</w:t>
       </w:r>
     </w:p>
     <w:p>
@@ -273,29 +438,55 @@
         <w:ind w:left="720"/>
       </w:pPr>
       <w:r>
-        <w:t xml:space="preserve">FTL: HRF: Start translate (FFLBA-) </w:t>
-      </w:r>
-    </w:p>
-    <w:p>
-      <w:pPr>
-        <w:pStyle w:val="NoSpacing"/>
-      </w:pPr>
-      <w:r>
-        <w:t xml:space="preserve">6. </w:t>
-      </w:r>
-      <w:r>
-        <w:t>FTL: HRF: Finish translate (FFLBA|JBA|FMUsCnt|*prftch done|*preload cline) HAS JBA</w:t>
-      </w:r>
-    </w:p>
-    <w:p>
-      <w:pPr>
-        <w:pStyle w:val="NoSpacing"/>
-      </w:pPr>
-      <w:r>
-        <w:t xml:space="preserve">7. </w:t>
-      </w:r>
-      <w:r>
-        <w:t>FTL: PSR: host read (JBID-|jbFmu|secOffset|secLength|streamStat|cmdIdx|cmdOset)</w:t>
+        <w:t xml:space="preserve">FTL: HRF: Start </w:t>
+      </w:r>
+      <w:proofErr w:type="gramStart"/>
+      <w:r>
+        <w:t>translate</w:t>
+      </w:r>
+      <w:proofErr w:type="gramEnd"/>
+      <w:r>
+        <w:t xml:space="preserve"> (FFLBA-) </w:t>
+      </w:r>
+    </w:p>
+    <w:p>
+      <w:pPr>
+        <w:pStyle w:val="NoSpacing"/>
+      </w:pPr>
+      <w:r>
+        <w:t>6. FTL: HRF: Finish translate (</w:t>
+      </w:r>
+      <w:proofErr w:type="spellStart"/>
+      <w:r>
+        <w:t>FFLBA|JBA|FMUsCnt</w:t>
+      </w:r>
+      <w:proofErr w:type="spellEnd"/>
+      <w:r>
+        <w:t>|*</w:t>
+      </w:r>
+      <w:proofErr w:type="spellStart"/>
+      <w:r>
+        <w:t>prftch</w:t>
+      </w:r>
+      <w:proofErr w:type="spellEnd"/>
+      <w:r>
+        <w:t xml:space="preserve"> done|*preload cline) HAS JBA</w:t>
+      </w:r>
+    </w:p>
+    <w:p>
+      <w:pPr>
+        <w:pStyle w:val="NoSpacing"/>
+      </w:pPr>
+      <w:r>
+        <w:t>7. FTL: PSR: host read (JBID-|</w:t>
+      </w:r>
+      <w:proofErr w:type="spellStart"/>
+      <w:r>
+        <w:t>jbFmu|secOffset|secLength|streamStat|cmdIdx|cmdOset</w:t>
+      </w:r>
+      <w:proofErr w:type="spellEnd"/>
+      <w:r>
+        <w:t>)</w:t>
       </w:r>
       <w:r>
         <w:t xml:space="preserve"> </w:t>
@@ -312,13 +503,7 @@
         <w:pStyle w:val="NoSpacing"/>
       </w:pPr>
       <w:r>
-        <w:t xml:space="preserve">8. FTL: PSR: host read VBA (VBA-) </w:t>
-      </w:r>
-      <w:r>
-        <w:t>0x060C4D9C</w:t>
-      </w:r>
-      <w:r>
-        <w:t xml:space="preserve"> </w:t>
+        <w:t xml:space="preserve">8. FTL: PSR: host read VBA (VBA-) 0x060C4D9C </w:t>
       </w:r>
       <w:r>
         <w:rPr>
@@ -332,13 +517,7 @@
         <w:pStyle w:val="NoSpacing"/>
       </w:pPr>
       <w:r>
-        <w:t>FTL: PSR: host read VBA (VBA-)</w:t>
-      </w:r>
-      <w:r>
-        <w:t>0x15FF4D40</w:t>
-      </w:r>
-      <w:r>
-        <w:t xml:space="preserve"> </w:t>
+        <w:t xml:space="preserve">FTL: PSR: host read VBA (VBA-)0x15FF4D40 </w:t>
       </w:r>
       <w:r>
         <w:rPr>
@@ -355,7 +534,23 @@
         <w:t xml:space="preserve">9. </w:t>
       </w:r>
       <w:r>
-        <w:t>PS: Debug: DGM Submit PS Req (dgId|ReqIdx|ReqType|VBA|secCnt|blkType|validCnt)</w:t>
+        <w:t xml:space="preserve">PS: Debug: DGM Submit PS </w:t>
+      </w:r>
+      <w:proofErr w:type="spellStart"/>
+      <w:r>
+        <w:t>Req</w:t>
+      </w:r>
+      <w:proofErr w:type="spellEnd"/>
+      <w:r>
+        <w:t xml:space="preserve"> (</w:t>
+      </w:r>
+      <w:proofErr w:type="spellStart"/>
+      <w:r>
+        <w:t>dgId|ReqIdx|ReqType|VBA|secCnt|blkType|validCnt</w:t>
+      </w:r>
+      <w:proofErr w:type="spellEnd"/>
+      <w:r>
+        <w:t>)</w:t>
       </w:r>
     </w:p>
     <w:p>
@@ -366,7 +561,23 @@
         <w:t xml:space="preserve">10. </w:t>
       </w:r>
       <w:r>
-        <w:t>PS: CVD: TT params (vba32| stat|TTIdx|blkType| s3210| SB|s654)</w:t>
+        <w:t xml:space="preserve">PS: CVD: TT </w:t>
+      </w:r>
+      <w:proofErr w:type="spellStart"/>
+      <w:r>
+        <w:t>params</w:t>
+      </w:r>
+      <w:proofErr w:type="spellEnd"/>
+      <w:r>
+        <w:t xml:space="preserve"> (vba32| </w:t>
+      </w:r>
+      <w:proofErr w:type="spellStart"/>
+      <w:r>
+        <w:t>stat|TTIdx|blkType</w:t>
+      </w:r>
+      <w:proofErr w:type="spellEnd"/>
+      <w:r>
+        <w:t>| s3210| SB|s654)</w:t>
       </w:r>
     </w:p>
     <w:p>
@@ -394,7 +605,15 @@
         <w:t xml:space="preserve">12. </w:t>
       </w:r>
       <w:r>
-        <w:t>PS: OTG: Sense reqIdx| VBA| DeVBA0| DeVBA1</w:t>
+        <w:t xml:space="preserve">PS: OTG: Sense </w:t>
+      </w:r>
+      <w:proofErr w:type="spellStart"/>
+      <w:r>
+        <w:t>reqIdx</w:t>
+      </w:r>
+      <w:proofErr w:type="spellEnd"/>
+      <w:r>
+        <w:t>| VBA| DeVBA0| DeVBA1</w:t>
       </w:r>
     </w:p>
     <w:p>
@@ -405,7 +624,47 @@
         <w:t xml:space="preserve">13. </w:t>
       </w:r>
       <w:r>
-        <w:t>PS: OTG: Host Read Transfer (Cmd Idx| Cmd Off| reqId| vba| DeVBA0| DeVBA1)</w:t>
+        <w:t>PS: OTG: Host Read Transfer (</w:t>
+      </w:r>
+      <w:proofErr w:type="spellStart"/>
+      <w:r>
+        <w:t>Cmd</w:t>
+      </w:r>
+      <w:proofErr w:type="spellEnd"/>
+      <w:r>
+        <w:t xml:space="preserve"> </w:t>
+      </w:r>
+      <w:proofErr w:type="spellStart"/>
+      <w:r>
+        <w:t>Idx</w:t>
+      </w:r>
+      <w:proofErr w:type="spellEnd"/>
+      <w:r>
+        <w:t xml:space="preserve">| </w:t>
+      </w:r>
+      <w:proofErr w:type="spellStart"/>
+      <w:r>
+        <w:t>Cmd</w:t>
+      </w:r>
+      <w:proofErr w:type="spellEnd"/>
+      <w:r>
+        <w:t xml:space="preserve"> Off| </w:t>
+      </w:r>
+      <w:proofErr w:type="spellStart"/>
+      <w:r>
+        <w:t>reqId</w:t>
+      </w:r>
+      <w:proofErr w:type="spellEnd"/>
+      <w:r>
+        <w:t xml:space="preserve">| </w:t>
+      </w:r>
+      <w:proofErr w:type="spellStart"/>
+      <w:r>
+        <w:t>vba</w:t>
+      </w:r>
+      <w:proofErr w:type="spellEnd"/>
+      <w:r>
+        <w:t>| DeVBA0| DeVBA1)</w:t>
       </w:r>
       <w:r>
         <w:t xml:space="preserve"> </w:t>
@@ -422,7 +681,47 @@
         <w:pStyle w:val="NoSpacing"/>
       </w:pPr>
       <w:r>
-        <w:t>PS: OTG: Host Read Transfer (Cmd Idx| Cmd Off| reqId| vba| DeVBA0| DeVBA1)</w:t>
+        <w:t>PS: OTG: Host Read Transfer (</w:t>
+      </w:r>
+      <w:proofErr w:type="spellStart"/>
+      <w:r>
+        <w:t>Cmd</w:t>
+      </w:r>
+      <w:proofErr w:type="spellEnd"/>
+      <w:r>
+        <w:t xml:space="preserve"> </w:t>
+      </w:r>
+      <w:proofErr w:type="spellStart"/>
+      <w:r>
+        <w:t>Idx</w:t>
+      </w:r>
+      <w:proofErr w:type="spellEnd"/>
+      <w:r>
+        <w:t xml:space="preserve">| </w:t>
+      </w:r>
+      <w:proofErr w:type="spellStart"/>
+      <w:r>
+        <w:t>Cmd</w:t>
+      </w:r>
+      <w:proofErr w:type="spellEnd"/>
+      <w:r>
+        <w:t xml:space="preserve"> Off| </w:t>
+      </w:r>
+      <w:proofErr w:type="spellStart"/>
+      <w:r>
+        <w:t>reqId</w:t>
+      </w:r>
+      <w:proofErr w:type="spellEnd"/>
+      <w:r>
+        <w:t xml:space="preserve">| </w:t>
+      </w:r>
+      <w:proofErr w:type="spellStart"/>
+      <w:r>
+        <w:t>vba</w:t>
+      </w:r>
+      <w:proofErr w:type="spellEnd"/>
+      <w:r>
+        <w:t>| DeVBA0| DeVBA1)</w:t>
       </w:r>
     </w:p>
     <w:p>
@@ -433,13 +732,7 @@
         <w:rPr>
           <w:highlight w:val="red"/>
         </w:rPr>
-        <w:t>0x0000007B|0x00000020|0x000000AF|0x15FF4D40</w:t>
-      </w:r>
-      <w:r>
-        <w:rPr>
-          <w:highlight w:val="red"/>
-        </w:rPr>
-        <w:t xml:space="preserve"> VBA CHANGED EVEN THO CMD INDEX DIDN’T?!</w:t>
+        <w:t>0x0000007B|0x00000020|0x000000AF|0x15FF4D40 VBA CHANGED EVEN THO CMD INDEX DIDN’T?!</w:t>
       </w:r>
     </w:p>
     <w:p>
@@ -449,8 +742,13 @@
       <w:r>
         <w:t xml:space="preserve">14. </w:t>
       </w:r>
-      <w:r>
-        <w:t>HNVMe descriptor completion</w:t>
+      <w:proofErr w:type="spellStart"/>
+      <w:r>
+        <w:t>HNVMe</w:t>
+      </w:r>
+      <w:proofErr w:type="spellEnd"/>
+      <w:r>
+        <w:t xml:space="preserve"> descriptor completion</w:t>
       </w:r>
       <w:r>
         <w:t xml:space="preserve"> </w:t>
@@ -467,8 +765,21 @@
         <w:pStyle w:val="NoSpacing"/>
       </w:pPr>
       <w:r>
-        <w:t>15. Cmd comletion</w:t>
-      </w:r>
+        <w:t xml:space="preserve">15. </w:t>
+      </w:r>
+      <w:proofErr w:type="spellStart"/>
+      <w:r>
+        <w:t>Cmd</w:t>
+      </w:r>
+      <w:proofErr w:type="spellEnd"/>
+      <w:r>
+        <w:t xml:space="preserve"> </w:t>
+      </w:r>
+      <w:proofErr w:type="spellStart"/>
+      <w:r>
+        <w:t>comletion</w:t>
+      </w:r>
+      <w:proofErr w:type="spellEnd"/>
     </w:p>
     <w:p>
       <w:pPr>
@@ -495,8 +806,21 @@
       <w:pPr>
         <w:pStyle w:val="NoSpacing"/>
       </w:pPr>
-      <w:r>
-        <w:t>Cmd Idx are not formatted similarly both the hex digit and the name are different.</w:t>
+      <w:proofErr w:type="spellStart"/>
+      <w:r>
+        <w:t>Cmd</w:t>
+      </w:r>
+      <w:proofErr w:type="spellEnd"/>
+      <w:r>
+        <w:t xml:space="preserve"> </w:t>
+      </w:r>
+      <w:proofErr w:type="spellStart"/>
+      <w:r>
+        <w:t>Idx</w:t>
+      </w:r>
+      <w:proofErr w:type="spellEnd"/>
+      <w:r>
+        <w:t xml:space="preserve"> are not formatted similarly both the hex digit and the name are different.</w:t>
       </w:r>
     </w:p>
     <w:p>
@@ -531,15 +855,34 @@
         <w:pStyle w:val="NoSpacing"/>
       </w:pPr>
       <w:r>
-        <w:t>why is the Flat LBA difference from the FFLBA</w:t>
-      </w:r>
-    </w:p>
-    <w:p>
-      <w:pPr>
-        <w:pStyle w:val="NoSpacing"/>
-      </w:pPr>
-      <w:r>
+        <w:t xml:space="preserve">why is the Flat LBA difference from the </w:t>
+      </w:r>
+      <w:proofErr w:type="gramStart"/>
+      <w:r>
+        <w:t>FFLBA</w:t>
+      </w:r>
+      <w:proofErr w:type="gramEnd"/>
+    </w:p>
+    <w:p>
+      <w:pPr>
+        <w:pStyle w:val="NoSpacing"/>
+      </w:pPr>
+      <w:r>
+        <w:lastRenderedPageBreak/>
         <w:t>does IOP include FW events or only HW</w:t>
+      </w:r>
+    </w:p>
+    <w:p>
+      <w:pPr>
+        <w:pStyle w:val="NoSpacing"/>
+      </w:pPr>
+    </w:p>
+    <w:p>
+      <w:pPr>
+        <w:pStyle w:val="NoSpacing"/>
+      </w:pPr>
+      <w:r>
+        <w:t xml:space="preserve">6/28 Running script 1 on test 1 from day 1 ran into scenario where </w:t>
       </w:r>
       <w:bookmarkStart w:id="0" w:name="_GoBack"/>
       <w:bookmarkEnd w:id="0"/>
@@ -1144,6 +1487,7 @@
   <w:style w:type="character" w:default="1" w:styleId="DefaultParagraphFont">
     <w:name w:val="Default Paragraph Font"/>
     <w:uiPriority w:val="1"/>
+    <w:semiHidden/>
     <w:unhideWhenUsed/>
   </w:style>
   <w:style w:type="table" w:default="1" w:styleId="TableNormal">
@@ -1503,7 +1847,7 @@
 </file>
 
 <file path=customXml/itemProps1.xml><?xml version="1.0" encoding="utf-8"?>
-<ds:datastoreItem xmlns:ds="http://schemas.openxmlformats.org/officeDocument/2006/customXml" ds:itemID="{F92B47CB-E7D0-443A-8328-C137B735A22A}">
+<ds:datastoreItem xmlns:ds="http://schemas.openxmlformats.org/officeDocument/2006/customXml" ds:itemID="{72F4AFEC-C0DA-4244-AF53-B20321EE7742}">
   <ds:schemaRefs>
     <ds:schemaRef ds:uri="http://schemas.openxmlformats.org/officeDocument/2006/bibliography"/>
   </ds:schemaRefs>

</xml_diff>